<commit_message>
added link to github on the word doc
</commit_message>
<xml_diff>
--- a/Assignment 3/ML Assignment3.docx
+++ b/Assignment 3/ML Assignment3.docx
@@ -9402,7 +9402,21 @@
     </w:p>
     <w:p>
       <w:pPr>
+        <w:tabs>
+          <w:tab w:val="left" w:pos="701"/>
+        </w:tabs>
         <w:spacing w:line="259" w:lineRule="auto"/>
+        <w:ind w:right="173"/>
+        <w:jc w:val="both"/>
+      </w:pPr>
+    </w:p>
+    <w:p>
+      <w:pPr>
+        <w:tabs>
+          <w:tab w:val="left" w:pos="701"/>
+        </w:tabs>
+        <w:spacing w:line="259" w:lineRule="auto"/>
+        <w:ind w:right="173"/>
         <w:jc w:val="both"/>
         <w:sectPr>
           <w:pgSz w:w="12240" w:h="15840"/>
@@ -9410,6 +9424,36 @@
           <w:cols w:space="720"/>
         </w:sectPr>
       </w:pPr>
+      <w:hyperlink r:id="rId47" w:history="1">
+        <w:r>
+          <w:rPr>
+            <w:rStyle w:val="Hyperlink"/>
+          </w:rPr>
+          <w:t>https://github.com/SkeltalFlaming</w:t>
+        </w:r>
+        <w:r>
+          <w:rPr>
+            <w:rStyle w:val="Hyperlink"/>
+          </w:rPr>
+          <w:t>o</w:t>
+        </w:r>
+        <w:r>
+          <w:rPr>
+            <w:rStyle w:val="Hyperlink"/>
+          </w:rPr>
+          <w:t>/CPP-</w:t>
+        </w:r>
+        <w:r>
+          <w:rPr>
+            <w:rStyle w:val="Hyperlink"/>
+          </w:rPr>
+          <w:lastRenderedPageBreak/>
+          <w:t>ML/blob/25a30fdbb322fe51ed5cc687171e74fd11905c81/Assignment%203/svm.py</w:t>
+        </w:r>
+      </w:hyperlink>
+      <w:r>
+        <w:t xml:space="preserve"> </w:t>
+      </w:r>
     </w:p>
     <w:p>
       <w:pPr>
@@ -15967,6 +16011,41 @@
       <w:spacing w:line="234" w:lineRule="exact"/>
       <w:ind w:left="107"/>
     </w:pPr>
+  </w:style>
+  <w:style w:type="character" w:styleId="Hyperlink">
+    <w:name w:val="Hyperlink"/>
+    <w:basedOn w:val="DefaultParagraphFont"/>
+    <w:uiPriority w:val="99"/>
+    <w:unhideWhenUsed/>
+    <w:rsid w:val="00380EF9"/>
+    <w:rPr>
+      <w:color w:val="0000FF" w:themeColor="hyperlink"/>
+      <w:u w:val="single"/>
+    </w:rPr>
+  </w:style>
+  <w:style w:type="character" w:styleId="UnresolvedMention">
+    <w:name w:val="Unresolved Mention"/>
+    <w:basedOn w:val="DefaultParagraphFont"/>
+    <w:uiPriority w:val="99"/>
+    <w:semiHidden/>
+    <w:unhideWhenUsed/>
+    <w:rsid w:val="00380EF9"/>
+    <w:rPr>
+      <w:color w:val="605E5C"/>
+      <w:shd w:val="clear" w:color="auto" w:fill="E1DFDD"/>
+    </w:rPr>
+  </w:style>
+  <w:style w:type="character" w:styleId="FollowedHyperlink">
+    <w:name w:val="FollowedHyperlink"/>
+    <w:basedOn w:val="DefaultParagraphFont"/>
+    <w:uiPriority w:val="99"/>
+    <w:semiHidden/>
+    <w:unhideWhenUsed/>
+    <w:rsid w:val="00380EF9"/>
+    <w:rPr>
+      <w:color w:val="800080" w:themeColor="followedHyperlink"/>
+      <w:u w:val="single"/>
+    </w:rPr>
   </w:style>
 </w:styles>
 </file>

</xml_diff>